<commit_message>
Add security in login
</commit_message>
<xml_diff>
--- a/backlog.docx
+++ b/backlog.docx
@@ -48,7 +48,7 @@
     <w:p>
       <w:r>
         <w:pict w14:anchorId="3B9A24FF">
-          <v:rect id="_x0000_i1127" style="width:0;height:1.5pt" o:hralign="center" o:hrstd="t" o:hr="t" fillcolor="#a0a0a0" stroked="f"/>
+          <v:rect id="_x0000_i1025" style="width:0;height:1.5pt" o:hralign="center" o:hrstd="t" o:hr="t" fillcolor="#a0a0a0" stroked="f"/>
         </w:pict>
       </w:r>
     </w:p>
@@ -111,7 +111,7 @@
     <w:p>
       <w:r>
         <w:pict w14:anchorId="238A1677">
-          <v:rect id="_x0000_i1128" style="width:0;height:1.5pt" o:hralign="center" o:hrstd="t" o:hr="t" fillcolor="#a0a0a0" stroked="f"/>
+          <v:rect id="_x0000_i1026" style="width:0;height:1.5pt" o:hralign="center" o:hrstd="t" o:hr="t" fillcolor="#a0a0a0" stroked="f"/>
         </w:pict>
       </w:r>
     </w:p>
@@ -168,21 +168,13 @@
         </w:numPr>
       </w:pPr>
       <w:r>
-        <w:t>Comentários e avaliações entre colegas (</w:t>
-      </w:r>
-      <w:proofErr w:type="spellStart"/>
-      <w:r>
-        <w:t>peer</w:t>
-      </w:r>
-      <w:proofErr w:type="spellEnd"/>
-      <w:r>
-        <w:t xml:space="preserve"> review).</w:t>
+        <w:t>Comentários e avaliações entre colegas (peer review).</w:t>
       </w:r>
     </w:p>
     <w:p>
       <w:r>
         <w:pict w14:anchorId="038CA62E">
-          <v:rect id="_x0000_i1129" style="width:0;height:1.5pt" o:hralign="center" o:hrstd="t" o:hr="t" fillcolor="#a0a0a0" stroked="f"/>
+          <v:rect id="_x0000_i1027" style="width:0;height:1.5pt" o:hralign="center" o:hrstd="t" o:hr="t" fillcolor="#a0a0a0" stroked="f"/>
         </w:pict>
       </w:r>
     </w:p>
@@ -228,30 +220,12 @@
         </w:numPr>
       </w:pPr>
       <w:r>
-        <w:t xml:space="preserve">Links para simuladores (como </w:t>
-      </w:r>
-      <w:proofErr w:type="spellStart"/>
-      <w:r>
-        <w:t>Tinkercad</w:t>
-      </w:r>
-      <w:proofErr w:type="spellEnd"/>
-      <w:r>
-        <w:t xml:space="preserve">, </w:t>
-      </w:r>
-      <w:proofErr w:type="spellStart"/>
+        <w:t xml:space="preserve">Links para simuladores (como Tinkercad, </w:t>
+      </w:r>
       <w:proofErr w:type="gramStart"/>
       <w:r>
-        <w:t>mBlock</w:t>
-      </w:r>
-      <w:proofErr w:type="spellEnd"/>
-      <w:r>
-        <w:t xml:space="preserve">, </w:t>
-      </w:r>
-      <w:proofErr w:type="spellStart"/>
-      <w:r>
-        <w:t>etc</w:t>
-      </w:r>
-      <w:proofErr w:type="spellEnd"/>
+        <w:t>mBlock, etc</w:t>
+      </w:r>
       <w:proofErr w:type="gramEnd"/>
       <w:r>
         <w:t>).</w:t>
@@ -276,7 +250,7 @@
     <w:p>
       <w:r>
         <w:pict w14:anchorId="45CFE91C">
-          <v:rect id="_x0000_i1130" style="width:0;height:1.5pt" o:hralign="center" o:hrstd="t" o:hr="t" fillcolor="#a0a0a0" stroked="f"/>
+          <v:rect id="_x0000_i1028" style="width:0;height:1.5pt" o:hralign="center" o:hrstd="t" o:hr="t" fillcolor="#a0a0a0" stroked="f"/>
         </w:pict>
       </w:r>
     </w:p>
@@ -333,21 +307,13 @@
         </w:numPr>
       </w:pPr>
       <w:r>
-        <w:t>Sistema de conquistas (</w:t>
-      </w:r>
-      <w:proofErr w:type="spellStart"/>
-      <w:r>
-        <w:t>badges</w:t>
-      </w:r>
-      <w:proofErr w:type="spellEnd"/>
-      <w:r>
-        <w:t>).</w:t>
+        <w:t>Sistema de conquistas (badges).</w:t>
       </w:r>
     </w:p>
     <w:p>
       <w:r>
         <w:pict w14:anchorId="542EAC11">
-          <v:rect id="_x0000_i1131" style="width:0;height:1.5pt" o:hralign="center" o:hrstd="t" o:hr="t" fillcolor="#a0a0a0" stroked="f"/>
+          <v:rect id="_x0000_i1029" style="width:0;height:1.5pt" o:hralign="center" o:hrstd="t" o:hr="t" fillcolor="#a0a0a0" stroked="f"/>
         </w:pict>
       </w:r>
     </w:p>
@@ -410,7 +376,7 @@
     <w:p>
       <w:r>
         <w:pict w14:anchorId="1D8BDA4D">
-          <v:rect id="_x0000_i1132" style="width:0;height:1.5pt" o:hralign="center" o:hrstd="t" o:hr="t" fillcolor="#a0a0a0" stroked="f"/>
+          <v:rect id="_x0000_i1030" style="width:0;height:1.5pt" o:hralign="center" o:hrstd="t" o:hr="t" fillcolor="#a0a0a0" stroked="f"/>
         </w:pict>
       </w:r>
     </w:p>
@@ -474,7 +440,7 @@
     <w:p>
       <w:r>
         <w:pict w14:anchorId="19427273">
-          <v:rect id="_x0000_i1133" style="width:0;height:1.5pt" o:hralign="center" o:hrstd="t" o:hr="t" fillcolor="#a0a0a0" stroked="f"/>
+          <v:rect id="_x0000_i1031" style="width:0;height:1.5pt" o:hralign="center" o:hrstd="t" o:hr="t" fillcolor="#a0a0a0" stroked="f"/>
         </w:pict>
       </w:r>
     </w:p>
@@ -526,7 +492,7 @@
     <w:p>
       <w:r>
         <w:pict w14:anchorId="252D5B47">
-          <v:rect id="_x0000_i1134" style="width:0;height:1.5pt" o:hralign="center" o:hrstd="t" o:hr="t" fillcolor="#a0a0a0" stroked="f"/>
+          <v:rect id="_x0000_i1032" style="width:0;height:1.5pt" o:hralign="center" o:hrstd="t" o:hr="t" fillcolor="#a0a0a0" stroked="f"/>
         </w:pict>
       </w:r>
     </w:p>
@@ -578,7 +544,7 @@
     <w:p>
       <w:r>
         <w:pict w14:anchorId="581380CB">
-          <v:rect id="_x0000_i1135" style="width:0;height:1.5pt" o:hralign="center" o:hrstd="t" o:hr="t" fillcolor="#a0a0a0" stroked="f"/>
+          <v:rect id="_x0000_i1033" style="width:0;height:1.5pt" o:hralign="center" o:hrstd="t" o:hr="t" fillcolor="#a0a0a0" stroked="f"/>
         </w:pict>
       </w:r>
     </w:p>
@@ -635,7 +601,7 @@
     <w:p>
       <w:r>
         <w:pict w14:anchorId="7F40C8F4">
-          <v:rect id="_x0000_i1136" style="width:0;height:1.5pt" o:hralign="center" o:hrstd="t" o:hr="t" fillcolor="#a0a0a0" stroked="f"/>
+          <v:rect id="_x0000_i1034" style="width:0;height:1.5pt" o:hralign="center" o:hrstd="t" o:hr="t" fillcolor="#a0a0a0" stroked="f"/>
         </w:pict>
       </w:r>
     </w:p>
@@ -687,21 +653,13 @@
     <w:p>
       <w:r>
         <w:pict w14:anchorId="736A3757">
-          <v:rect id="_x0000_i1137" style="width:0;height:1.5pt" o:hralign="center" o:hrstd="t" o:hr="t" fillcolor="#a0a0a0" stroked="f"/>
+          <v:rect id="_x0000_i1035" style="width:0;height:1.5pt" o:hralign="center" o:hrstd="t" o:hr="t" fillcolor="#a0a0a0" stroked="f"/>
         </w:pict>
       </w:r>
     </w:p>
     <w:p>
       <w:r>
-        <w:t xml:space="preserve">Se quiser, posso te ajudar a desenhar uma arquitetura básica dessa plataforma, ou até montar um MVP com alguma tecnologia que você já use (como Django, </w:t>
-      </w:r>
-      <w:proofErr w:type="spellStart"/>
-      <w:r>
-        <w:t>Flask</w:t>
-      </w:r>
-      <w:proofErr w:type="spellEnd"/>
-      <w:r>
-        <w:t xml:space="preserve">, </w:t>
+        <w:t xml:space="preserve">Se quiser, posso te ajudar a desenhar uma arquitetura básica dessa plataforma, ou até montar um MVP com alguma tecnologia que você já use (como Django, Flask, </w:t>
       </w:r>
       <w:proofErr w:type="gramStart"/>
       <w:r>
@@ -709,15 +667,7 @@
       </w:r>
       <w:proofErr w:type="gramEnd"/>
       <w:r>
-        <w:t xml:space="preserve">, </w:t>
-      </w:r>
-      <w:proofErr w:type="spellStart"/>
-      <w:r>
-        <w:t>etc</w:t>
-      </w:r>
-      <w:proofErr w:type="spellEnd"/>
-      <w:r>
-        <w:t>). Me avisa!</w:t>
+        <w:t>, etc). Me avisa!</w:t>
       </w:r>
     </w:p>
     <w:p>
@@ -826,7 +776,7 @@
     <w:p>
       <w:r>
         <w:pict w14:anchorId="4CDA0ACD">
-          <v:rect id="_x0000_i1138" style="width:0;height:1.5pt" o:hralign="center" o:hrstd="t" o:hr="t" fillcolor="#a0a0a0" stroked="f"/>
+          <v:rect id="_x0000_i1036" style="width:0;height:1.5pt" o:hralign="center" o:hrstd="t" o:hr="t" fillcolor="#a0a0a0" stroked="f"/>
         </w:pict>
       </w:r>
     </w:p>
@@ -885,7 +835,6 @@
           <w:numId w:val="11"/>
         </w:numPr>
       </w:pPr>
-      <w:proofErr w:type="spellStart"/>
       <w:r>
         <w:rPr>
           <w:b/>
@@ -893,17 +842,8 @@
         </w:rPr>
         <w:t>Controller</w:t>
       </w:r>
-      <w:proofErr w:type="spellEnd"/>
-      <w:r>
-        <w:t xml:space="preserve"> – </w:t>
-      </w:r>
-      <w:proofErr w:type="spellStart"/>
-      <w:r>
-        <w:t>Endpoints</w:t>
-      </w:r>
-      <w:proofErr w:type="spellEnd"/>
-      <w:r>
-        <w:t xml:space="preserve"> REST para interação com o front-end.</w:t>
+      <w:r>
+        <w:t xml:space="preserve"> – Endpoints REST para interação com o front-end.</w:t>
       </w:r>
     </w:p>
     <w:p>
@@ -925,13 +865,8 @@
       </w:r>
       <w:proofErr w:type="gramStart"/>
       <w:r>
-        <w:t xml:space="preserve">progresso </w:t>
-      </w:r>
-      <w:proofErr w:type="spellStart"/>
-      <w:r>
-        <w:t>etc</w:t>
-      </w:r>
-      <w:proofErr w:type="spellEnd"/>
+        <w:t>progresso etc</w:t>
+      </w:r>
       <w:proofErr w:type="gramEnd"/>
       <w:r>
         <w:t>).</w:t>
@@ -944,7 +879,6 @@
           <w:numId w:val="11"/>
         </w:numPr>
       </w:pPr>
-      <w:proofErr w:type="spellStart"/>
       <w:r>
         <w:rPr>
           <w:b/>
@@ -952,7 +886,6 @@
         </w:rPr>
         <w:t>Repository</w:t>
       </w:r>
-      <w:proofErr w:type="spellEnd"/>
       <w:r>
         <w:t xml:space="preserve"> – Comunicação com banco de dados via Spring Data JPA.</w:t>
       </w:r>
@@ -976,13 +909,8 @@
       </w:r>
       <w:proofErr w:type="gramStart"/>
       <w:r>
-        <w:t xml:space="preserve">Projeto, </w:t>
-      </w:r>
-      <w:proofErr w:type="spellStart"/>
-      <w:r>
-        <w:t>etc</w:t>
-      </w:r>
-      <w:proofErr w:type="spellEnd"/>
+        <w:t>Projeto, etc</w:t>
+      </w:r>
       <w:proofErr w:type="gramEnd"/>
       <w:r>
         <w:t>).</w:t>
@@ -991,7 +919,7 @@
     <w:p>
       <w:r>
         <w:pict w14:anchorId="63DD4099">
-          <v:rect id="_x0000_i1139" style="width:0;height:1.5pt" o:hralign="center" o:hrstd="t" o:hr="t" fillcolor="#a0a0a0" stroked="f"/>
+          <v:rect id="_x0000_i1037" style="width:0;height:1.5pt" o:hralign="center" o:hrstd="t" o:hr="t" fillcolor="#a0a0a0" stroked="f"/>
         </w:pict>
       </w:r>
     </w:p>
@@ -1343,15 +1271,7 @@
           </w:tcPr>
           <w:p>
             <w:r>
-              <w:t xml:space="preserve">Upload/download de </w:t>
-            </w:r>
-            <w:proofErr w:type="spellStart"/>
-            <w:r>
-              <w:t>PDFs</w:t>
-            </w:r>
-            <w:proofErr w:type="spellEnd"/>
-            <w:r>
-              <w:t>, vídeos e links úteis.</w:t>
+              <w:t>Upload/download de PDFs, vídeos e links úteis.</w:t>
             </w:r>
           </w:p>
         </w:tc>
@@ -1459,7 +1379,7 @@
     <w:p>
       <w:r>
         <w:pict w14:anchorId="3A041D87">
-          <v:rect id="_x0000_i1140" style="width:0;height:1.5pt" o:hralign="center" o:hrstd="t" o:hr="t" fillcolor="#a0a0a0" stroked="f"/>
+          <v:rect id="_x0000_i1038" style="width:0;height:1.5pt" o:hralign="center" o:hrstd="t" o:hr="t" fillcolor="#a0a0a0" stroked="f"/>
         </w:pict>
       </w:r>
     </w:p>
@@ -1554,22 +1474,13 @@
           <w:numId w:val="12"/>
         </w:numPr>
       </w:pPr>
-      <w:proofErr w:type="spellStart"/>
       <w:r>
         <w:rPr>
           <w:b/>
           <w:bCs/>
         </w:rPr>
         <w:lastRenderedPageBreak/>
-        <w:t>Thymeleaf</w:t>
-      </w:r>
-      <w:proofErr w:type="spellEnd"/>
-      <w:r>
-        <w:rPr>
-          <w:b/>
-          <w:bCs/>
-        </w:rPr>
-        <w:t xml:space="preserve"> (opcional)</w:t>
+        <w:t>Thymeleaf (opcional)</w:t>
       </w:r>
       <w:r>
         <w:t xml:space="preserve"> – Se quiser uma interface </w:t>
@@ -1580,15 +1491,7 @@
       </w:r>
       <w:proofErr w:type="gramEnd"/>
       <w:r>
-        <w:t>-</w:t>
-      </w:r>
-      <w:proofErr w:type="spellStart"/>
-      <w:r>
-        <w:t>side</w:t>
-      </w:r>
-      <w:proofErr w:type="spellEnd"/>
-      <w:r>
-        <w:t>.</w:t>
+        <w:t>-side.</w:t>
       </w:r>
     </w:p>
     <w:p>
@@ -1598,7 +1501,6 @@
           <w:numId w:val="12"/>
         </w:numPr>
       </w:pPr>
-      <w:proofErr w:type="spellStart"/>
       <w:r>
         <w:rPr>
           <w:b/>
@@ -1606,17 +1508,8 @@
         </w:rPr>
         <w:t>Lombok</w:t>
       </w:r>
-      <w:proofErr w:type="spellEnd"/>
-      <w:r>
-        <w:t xml:space="preserve"> – Para reduzir </w:t>
-      </w:r>
-      <w:proofErr w:type="spellStart"/>
-      <w:r>
-        <w:t>boilerplate</w:t>
-      </w:r>
-      <w:proofErr w:type="spellEnd"/>
-      <w:r>
-        <w:t>.</w:t>
+      <w:r>
+        <w:t xml:space="preserve"> – Para reduzir boilerplate.</w:t>
       </w:r>
     </w:p>
     <w:p>
@@ -1644,7 +1537,6 @@
           <w:numId w:val="12"/>
         </w:numPr>
       </w:pPr>
-      <w:proofErr w:type="spellStart"/>
       <w:r>
         <w:rPr>
           <w:b/>
@@ -1652,7 +1544,6 @@
         </w:rPr>
         <w:t>Actuator</w:t>
       </w:r>
-      <w:proofErr w:type="spellEnd"/>
       <w:r>
         <w:t xml:space="preserve"> – Monitoramento da aplicação local.</w:t>
       </w:r>
@@ -1660,7 +1551,7 @@
     <w:p>
       <w:r>
         <w:pict w14:anchorId="4AED85C1">
-          <v:rect id="_x0000_i1141" style="width:0;height:1.5pt" o:hralign="center" o:hrstd="t" o:hr="t" fillcolor="#a0a0a0" stroked="f"/>
+          <v:rect id="_x0000_i1039" style="width:0;height:1.5pt" o:hralign="center" o:hrstd="t" o:hr="t" fillcolor="#a0a0a0" stroked="f"/>
         </w:pict>
       </w:r>
     </w:p>
@@ -1726,7 +1617,7 @@
     <w:p>
       <w:r>
         <w:pict w14:anchorId="1531226B">
-          <v:rect id="_x0000_i1142" style="width:0;height:1.5pt" o:hralign="center" o:hrstd="t" o:hr="t" fillcolor="#a0a0a0" stroked="f"/>
+          <v:rect id="_x0000_i1040" style="width:0;height:1.5pt" o:hralign="center" o:hrstd="t" o:hr="t" fillcolor="#a0a0a0" stroked="f"/>
         </w:pict>
       </w:r>
     </w:p>
@@ -1755,21 +1646,13 @@
     </w:p>
     <w:p>
       <w:r>
-        <w:t xml:space="preserve">Você pode rodar o Spring Boot como um serviço no servidor local (usando </w:t>
-      </w:r>
-      <w:proofErr w:type="spellStart"/>
-      <w:r>
-        <w:t>systemd</w:t>
-      </w:r>
-      <w:proofErr w:type="spellEnd"/>
-      <w:r>
-        <w:t xml:space="preserve"> no Linux, por exemplo), e expor via IP local para a rede da escola/lab.</w:t>
+        <w:t>Você pode rodar o Spring Boot como um serviço no servidor local (usando systemd no Linux, por exemplo), e expor via IP local para a rede da escola/lab.</w:t>
       </w:r>
     </w:p>
     <w:p>
       <w:r>
         <w:pict w14:anchorId="19022C87">
-          <v:rect id="_x0000_i1143" style="width:0;height:1.5pt" o:hralign="center" o:hrstd="t" o:hr="t" fillcolor="#a0a0a0" stroked="f"/>
+          <v:rect id="_x0000_i1041" style="width:0;height:1.5pt" o:hralign="center" o:hrstd="t" o:hr="t" fillcolor="#a0a0a0" stroked="f"/>
         </w:pict>
       </w:r>
     </w:p>
@@ -1829,6 +1712,607 @@
     <w:p>
       <w:r>
         <w:t>Quer que a gente comece esse MVP juntos? Posso gerar o código base agora.</w:t>
+      </w:r>
+    </w:p>
+    <w:p/>
+    <w:p>
+      <w:r>
+        <w:t>--------------------------------- 09/04/2025 ----------------------------------------------------------------</w:t>
+      </w:r>
+    </w:p>
+    <w:p/>
+    <w:p>
+      <w:pPr>
+        <w:rPr>
+          <w:b/>
+          <w:bCs/>
+        </w:rPr>
+      </w:pPr>
+      <w:r>
+        <w:rPr>
+          <w:rFonts w:ascii="Segoe UI Emoji" w:hAnsi="Segoe UI Emoji" w:cs="Segoe UI Emoji"/>
+          <w:b/>
+          <w:bCs/>
+        </w:rPr>
+        <w:t>✅</w:t>
+      </w:r>
+      <w:r>
+        <w:rPr>
+          <w:b/>
+          <w:bCs/>
+        </w:rPr>
+        <w:t xml:space="preserve"> Já implementado:</w:t>
+      </w:r>
+    </w:p>
+    <w:p>
+      <w:pPr>
+        <w:numPr>
+          <w:ilvl w:val="0"/>
+          <w:numId w:val="15"/>
+        </w:numPr>
+        <w:rPr>
+          <w:lang w:val="en-US"/>
+        </w:rPr>
+      </w:pPr>
+      <w:r>
+        <w:rPr>
+          <w:rFonts w:ascii="Segoe UI Emoji" w:hAnsi="Segoe UI Emoji" w:cs="Segoe UI Emoji"/>
+        </w:rPr>
+        <w:t>📚</w:t>
+      </w:r>
+      <w:r>
+        <w:rPr>
+          <w:lang w:val="en-US"/>
+        </w:rPr>
+        <w:t xml:space="preserve"> CRUD de Student, Team, User, Presence</w:t>
+      </w:r>
+    </w:p>
+    <w:p>
+      <w:pPr>
+        <w:numPr>
+          <w:ilvl w:val="0"/>
+          <w:numId w:val="15"/>
+        </w:numPr>
+      </w:pPr>
+      <w:r>
+        <w:rPr>
+          <w:rFonts w:ascii="Segoe UI Emoji" w:hAnsi="Segoe UI Emoji" w:cs="Segoe UI Emoji"/>
+        </w:rPr>
+        <w:t>📝</w:t>
+      </w:r>
+      <w:r>
+        <w:t xml:space="preserve"> Registro de presença por aluno</w:t>
+      </w:r>
+    </w:p>
+    <w:p>
+      <w:pPr>
+        <w:numPr>
+          <w:ilvl w:val="0"/>
+          <w:numId w:val="15"/>
+        </w:numPr>
+      </w:pPr>
+      <w:r>
+        <w:rPr>
+          <w:rFonts w:ascii="Segoe UI Emoji" w:hAnsi="Segoe UI Emoji" w:cs="Segoe UI Emoji"/>
+        </w:rPr>
+        <w:t>🔍</w:t>
+      </w:r>
+      <w:r>
+        <w:t xml:space="preserve"> Filtros por data e por turma</w:t>
+      </w:r>
+    </w:p>
+    <w:p>
+      <w:pPr>
+        <w:numPr>
+          <w:ilvl w:val="0"/>
+          <w:numId w:val="15"/>
+        </w:numPr>
+      </w:pPr>
+      <w:r>
+        <w:rPr>
+          <w:rFonts w:ascii="Segoe UI Emoji" w:hAnsi="Segoe UI Emoji" w:cs="Segoe UI Emoji"/>
+        </w:rPr>
+        <w:t>🔄</w:t>
+      </w:r>
+      <w:r>
+        <w:t xml:space="preserve"> Evita duplicidade de presença por aluno/dia</w:t>
+      </w:r>
+    </w:p>
+    <w:p>
+      <w:pPr>
+        <w:numPr>
+          <w:ilvl w:val="0"/>
+          <w:numId w:val="15"/>
+        </w:numPr>
+      </w:pPr>
+      <w:r>
+        <w:rPr>
+          <w:rFonts w:ascii="Segoe UI Emoji" w:hAnsi="Segoe UI Emoji" w:cs="Segoe UI Emoji"/>
+        </w:rPr>
+        <w:t>📊</w:t>
+      </w:r>
+      <w:r>
+        <w:t xml:space="preserve"> Relatório individual com percentual</w:t>
+      </w:r>
+    </w:p>
+    <w:p>
+      <w:pPr>
+        <w:numPr>
+          <w:ilvl w:val="0"/>
+          <w:numId w:val="15"/>
+        </w:numPr>
+      </w:pPr>
+      <w:r>
+        <w:rPr>
+          <w:rFonts w:ascii="Segoe UI Emoji" w:hAnsi="Segoe UI Emoji" w:cs="Segoe UI Emoji"/>
+        </w:rPr>
+        <w:t>📥</w:t>
+      </w:r>
+      <w:r>
+        <w:t xml:space="preserve"> Exportação CSV (individual e por turma)</w:t>
+      </w:r>
+    </w:p>
+    <w:p>
+      <w:r>
+        <w:pict w14:anchorId="06A828E5">
+          <v:rect id="_x0000_i1066" style="width:0;height:1.5pt" o:hralign="center" o:hrstd="t" o:hr="t" fillcolor="#a0a0a0" stroked="f"/>
+        </w:pict>
+      </w:r>
+    </w:p>
+    <w:p>
+      <w:pPr>
+        <w:rPr>
+          <w:b/>
+          <w:bCs/>
+        </w:rPr>
+      </w:pPr>
+      <w:r>
+        <w:rPr>
+          <w:rFonts w:ascii="Segoe UI Emoji" w:hAnsi="Segoe UI Emoji" w:cs="Segoe UI Emoji"/>
+          <w:b/>
+          <w:bCs/>
+        </w:rPr>
+        <w:t>🔧</w:t>
+      </w:r>
+      <w:r>
+        <w:rPr>
+          <w:b/>
+          <w:bCs/>
+        </w:rPr>
+        <w:t xml:space="preserve"> Funcionalidades que podem ser adicionadas:</w:t>
+      </w:r>
+    </w:p>
+    <w:p>
+      <w:pPr>
+        <w:rPr>
+          <w:b/>
+          <w:bCs/>
+        </w:rPr>
+      </w:pPr>
+      <w:r>
+        <w:rPr>
+          <w:b/>
+          <w:bCs/>
+        </w:rPr>
+        <w:lastRenderedPageBreak/>
+        <w:t>1. Relatórios avançados</w:t>
+      </w:r>
+    </w:p>
+    <w:p>
+      <w:pPr>
+        <w:numPr>
+          <w:ilvl w:val="0"/>
+          <w:numId w:val="16"/>
+        </w:numPr>
+      </w:pPr>
+      <w:r>
+        <w:rPr>
+          <w:rFonts w:ascii="Segoe UI Emoji" w:hAnsi="Segoe UI Emoji" w:cs="Segoe UI Emoji"/>
+        </w:rPr>
+        <w:t>📈</w:t>
+      </w:r>
+      <w:r>
+        <w:t xml:space="preserve"> Percentual de presença por </w:t>
+      </w:r>
+      <w:r>
+        <w:rPr>
+          <w:b/>
+          <w:bCs/>
+        </w:rPr>
+        <w:t>turma</w:t>
+      </w:r>
+    </w:p>
+    <w:p>
+      <w:pPr>
+        <w:numPr>
+          <w:ilvl w:val="0"/>
+          <w:numId w:val="16"/>
+        </w:numPr>
+      </w:pPr>
+      <w:r>
+        <w:rPr>
+          <w:rFonts w:ascii="Segoe UI Emoji" w:hAnsi="Segoe UI Emoji" w:cs="Segoe UI Emoji"/>
+        </w:rPr>
+        <w:t>📅</w:t>
+      </w:r>
+      <w:r>
+        <w:t xml:space="preserve"> </w:t>
+      </w:r>
+      <w:r>
+        <w:rPr>
+          <w:b/>
+          <w:bCs/>
+        </w:rPr>
+        <w:t>Calendário de presença</w:t>
+      </w:r>
+      <w:r>
+        <w:t xml:space="preserve"> da equipe ou de um aluno</w:t>
+      </w:r>
+    </w:p>
+    <w:p>
+      <w:pPr>
+        <w:numPr>
+          <w:ilvl w:val="0"/>
+          <w:numId w:val="16"/>
+        </w:numPr>
+      </w:pPr>
+      <w:r>
+        <w:rPr>
+          <w:rFonts w:ascii="Segoe UI Emoji" w:hAnsi="Segoe UI Emoji" w:cs="Segoe UI Emoji"/>
+        </w:rPr>
+        <w:t>🟢</w:t>
+      </w:r>
+      <w:r>
+        <w:t xml:space="preserve"> Relatórios por </w:t>
+      </w:r>
+      <w:r>
+        <w:rPr>
+          <w:b/>
+          <w:bCs/>
+        </w:rPr>
+        <w:t>mês</w:t>
+      </w:r>
+      <w:r>
+        <w:t xml:space="preserve">, </w:t>
+      </w:r>
+      <w:r>
+        <w:rPr>
+          <w:b/>
+          <w:bCs/>
+        </w:rPr>
+        <w:t>bimestre</w:t>
+      </w:r>
+      <w:r>
+        <w:t xml:space="preserve">, </w:t>
+      </w:r>
+      <w:r>
+        <w:rPr>
+          <w:b/>
+          <w:bCs/>
+        </w:rPr>
+        <w:t>ano</w:t>
+      </w:r>
+      <w:r>
+        <w:t xml:space="preserve"> com comparação</w:t>
+      </w:r>
+    </w:p>
+    <w:p>
+      <w:pPr>
+        <w:numPr>
+          <w:ilvl w:val="0"/>
+          <w:numId w:val="16"/>
+        </w:numPr>
+      </w:pPr>
+      <w:r>
+        <w:rPr>
+          <w:rFonts w:ascii="Segoe UI Emoji" w:hAnsi="Segoe UI Emoji" w:cs="Segoe UI Emoji"/>
+        </w:rPr>
+        <w:t>📤</w:t>
+      </w:r>
+      <w:r>
+        <w:t xml:space="preserve"> Exportar relatórios em </w:t>
+      </w:r>
+      <w:r>
+        <w:rPr>
+          <w:b/>
+          <w:bCs/>
+        </w:rPr>
+        <w:t>PDF</w:t>
+      </w:r>
+    </w:p>
+    <w:p>
+      <w:pPr>
+        <w:numPr>
+          <w:ilvl w:val="0"/>
+          <w:numId w:val="16"/>
+        </w:numPr>
+      </w:pPr>
+      <w:r>
+        <w:rPr>
+          <w:rFonts w:ascii="Segoe UI Emoji" w:hAnsi="Segoe UI Emoji" w:cs="Segoe UI Emoji"/>
+        </w:rPr>
+        <w:t>📊</w:t>
+      </w:r>
+      <w:r>
+        <w:t xml:space="preserve"> Ranking de alunos com mais presenças</w:t>
+      </w:r>
+    </w:p>
+    <w:p>
+      <w:r>
+        <w:pict w14:anchorId="7C358D6A">
+          <v:rect id="_x0000_i1067" style="width:0;height:1.5pt" o:hralign="center" o:hrstd="t" o:hr="t" fillcolor="#a0a0a0" stroked="f"/>
+        </w:pict>
+      </w:r>
+    </w:p>
+    <w:p>
+      <w:pPr>
+        <w:rPr>
+          <w:b/>
+          <w:bCs/>
+        </w:rPr>
+      </w:pPr>
+      <w:r>
+        <w:rPr>
+          <w:b/>
+          <w:bCs/>
+        </w:rPr>
+        <w:t>2. Funcionalidades administrativas</w:t>
+      </w:r>
+    </w:p>
+    <w:p>
+      <w:pPr>
+        <w:numPr>
+          <w:ilvl w:val="0"/>
+          <w:numId w:val="17"/>
+        </w:numPr>
+      </w:pPr>
+      <w:r>
+        <w:rPr>
+          <w:rFonts w:ascii="Segoe UI Emoji" w:hAnsi="Segoe UI Emoji" w:cs="Segoe UI Emoji"/>
+        </w:rPr>
+        <w:t>✅</w:t>
+      </w:r>
+      <w:r>
+        <w:t xml:space="preserve"> </w:t>
+      </w:r>
+      <w:r>
+        <w:rPr>
+          <w:b/>
+          <w:bCs/>
+        </w:rPr>
+        <w:t>Login</w:t>
+      </w:r>
+      <w:r>
+        <w:t xml:space="preserve"> e autenticação de usuários (JWT)</w:t>
+      </w:r>
+    </w:p>
+    <w:p>
+      <w:pPr>
+        <w:numPr>
+          <w:ilvl w:val="0"/>
+          <w:numId w:val="17"/>
+        </w:numPr>
+      </w:pPr>
+      <w:r>
+        <w:rPr>
+          <w:rFonts w:ascii="Segoe UI Emoji" w:hAnsi="Segoe UI Emoji" w:cs="Segoe UI Emoji"/>
+        </w:rPr>
+        <w:t>🔐</w:t>
+      </w:r>
+      <w:r>
+        <w:t xml:space="preserve"> Controle de acesso (ex: ADMIN, MENTOR)</w:t>
+      </w:r>
+    </w:p>
+    <w:p>
+      <w:pPr>
+        <w:numPr>
+          <w:ilvl w:val="0"/>
+          <w:numId w:val="17"/>
+        </w:numPr>
+      </w:pPr>
+      <w:r>
+        <w:rPr>
+          <w:rFonts w:ascii="Segoe UI Emoji" w:hAnsi="Segoe UI Emoji" w:cs="Segoe UI Emoji"/>
+        </w:rPr>
+        <w:t>🧠</w:t>
+      </w:r>
+      <w:r>
+        <w:t xml:space="preserve"> Dashboard com indicadores para o mentor</w:t>
+      </w:r>
+    </w:p>
+    <w:p>
+      <w:pPr>
+        <w:numPr>
+          <w:ilvl w:val="0"/>
+          <w:numId w:val="17"/>
+        </w:numPr>
+      </w:pPr>
+      <w:r>
+        <w:rPr>
+          <w:rFonts w:ascii="Segoe UI Emoji" w:hAnsi="Segoe UI Emoji" w:cs="Segoe UI Emoji"/>
+        </w:rPr>
+        <w:t>🔄</w:t>
+      </w:r>
+      <w:r>
+        <w:t xml:space="preserve"> Registro de múltiplas presenças por turma (marcar vários alunos de uma vez)</w:t>
+      </w:r>
+    </w:p>
+    <w:p>
+      <w:r>
+        <w:pict w14:anchorId="2D7F0C80">
+          <v:rect id="_x0000_i1068" style="width:0;height:1.5pt" o:hralign="center" o:hrstd="t" o:hr="t" fillcolor="#a0a0a0" stroked="f"/>
+        </w:pict>
+      </w:r>
+    </w:p>
+    <w:p>
+      <w:pPr>
+        <w:rPr>
+          <w:b/>
+          <w:bCs/>
+        </w:rPr>
+      </w:pPr>
+      <w:r>
+        <w:rPr>
+          <w:b/>
+          <w:bCs/>
+        </w:rPr>
+        <w:t>3. Melhoria de estrutura</w:t>
+      </w:r>
+    </w:p>
+    <w:p>
+      <w:pPr>
+        <w:numPr>
+          <w:ilvl w:val="0"/>
+          <w:numId w:val="18"/>
+        </w:numPr>
+      </w:pPr>
+      <w:r>
+        <w:rPr>
+          <w:rFonts w:ascii="Segoe UI Emoji" w:hAnsi="Segoe UI Emoji" w:cs="Segoe UI Emoji"/>
+        </w:rPr>
+        <w:t>🔄</w:t>
+      </w:r>
+      <w:r>
+        <w:t xml:space="preserve"> Refatorar com </w:t>
+      </w:r>
+      <w:r>
+        <w:rPr>
+          <w:b/>
+          <w:bCs/>
+        </w:rPr>
+        <w:t>DTOs e Mappers</w:t>
+      </w:r>
+    </w:p>
+    <w:p>
+      <w:pPr>
+        <w:numPr>
+          <w:ilvl w:val="0"/>
+          <w:numId w:val="18"/>
+        </w:numPr>
+      </w:pPr>
+      <w:r>
+        <w:rPr>
+          <w:rFonts w:ascii="Segoe UI Emoji" w:hAnsi="Segoe UI Emoji" w:cs="Segoe UI Emoji"/>
+        </w:rPr>
+        <w:t>📦</w:t>
+      </w:r>
+      <w:r>
+        <w:t xml:space="preserve"> Organizar services em camadas mais claras (relatórios, </w:t>
+      </w:r>
+      <w:proofErr w:type="gramStart"/>
+      <w:r>
+        <w:t>autenticação, etc.</w:t>
+      </w:r>
+      <w:proofErr w:type="gramEnd"/>
+      <w:r>
+        <w:t>)</w:t>
+      </w:r>
+    </w:p>
+    <w:p>
+      <w:pPr>
+        <w:numPr>
+          <w:ilvl w:val="0"/>
+          <w:numId w:val="18"/>
+        </w:numPr>
+      </w:pPr>
+      <w:r>
+        <w:rPr>
+          <w:rFonts w:ascii="Segoe UI Emoji" w:hAnsi="Segoe UI Emoji" w:cs="Segoe UI Emoji"/>
+        </w:rPr>
+        <w:t>🚨</w:t>
+      </w:r>
+      <w:r>
+        <w:t xml:space="preserve"> Tratamento global de erros (exception handler)</w:t>
+      </w:r>
+    </w:p>
+    <w:p>
+      <w:pPr>
+        <w:numPr>
+          <w:ilvl w:val="0"/>
+          <w:numId w:val="18"/>
+        </w:numPr>
+      </w:pPr>
+      <w:r>
+        <w:rPr>
+          <w:rFonts w:ascii="Segoe UI Emoji" w:hAnsi="Segoe UI Emoji" w:cs="Segoe UI Emoji"/>
+        </w:rPr>
+        <w:t>✅</w:t>
+      </w:r>
+      <w:r>
+        <w:t xml:space="preserve"> Testes unitários e de integração</w:t>
+      </w:r>
+    </w:p>
+    <w:p>
+      <w:r>
+        <w:pict w14:anchorId="7E0F610A">
+          <v:rect id="_x0000_i1069" style="width:0;height:1.5pt" o:hralign="center" o:hrstd="t" o:hr="t" fillcolor="#a0a0a0" stroked="f"/>
+        </w:pict>
+      </w:r>
+    </w:p>
+    <w:p>
+      <w:pPr>
+        <w:rPr>
+          <w:b/>
+          <w:bCs/>
+        </w:rPr>
+      </w:pPr>
+      <w:r>
+        <w:rPr>
+          <w:b/>
+          <w:bCs/>
+        </w:rPr>
+        <w:t>4. Funcionalidades extras (gamificação ou motivacional)</w:t>
+      </w:r>
+    </w:p>
+    <w:p>
+      <w:pPr>
+        <w:numPr>
+          <w:ilvl w:val="0"/>
+          <w:numId w:val="19"/>
+        </w:numPr>
+      </w:pPr>
+      <w:r>
+        <w:rPr>
+          <w:rFonts w:ascii="Segoe UI Emoji" w:hAnsi="Segoe UI Emoji" w:cs="Segoe UI Emoji"/>
+        </w:rPr>
+        <w:t>🏆</w:t>
+      </w:r>
+      <w:r>
+        <w:t xml:space="preserve"> Sistema de recompensas baseado em presença</w:t>
+      </w:r>
+    </w:p>
+    <w:p>
+      <w:pPr>
+        <w:numPr>
+          <w:ilvl w:val="0"/>
+          <w:numId w:val="19"/>
+        </w:numPr>
+      </w:pPr>
+      <w:r>
+        <w:rPr>
+          <w:rFonts w:ascii="Segoe UI Emoji" w:hAnsi="Segoe UI Emoji" w:cs="Segoe UI Emoji"/>
+        </w:rPr>
+        <w:t>📣</w:t>
+      </w:r>
+      <w:r>
+        <w:t xml:space="preserve"> Notificações por e-mail quando o aluno faltar muito</w:t>
+      </w:r>
+    </w:p>
+    <w:p>
+      <w:pPr>
+        <w:numPr>
+          <w:ilvl w:val="0"/>
+          <w:numId w:val="19"/>
+        </w:numPr>
+      </w:pPr>
+      <w:r>
+        <w:rPr>
+          <w:rFonts w:ascii="Segoe UI Emoji" w:hAnsi="Segoe UI Emoji" w:cs="Segoe UI Emoji"/>
+        </w:rPr>
+        <w:t>📲</w:t>
+      </w:r>
+      <w:r>
+        <w:t xml:space="preserve"> Integração com app mobile (futuramente)</w:t>
       </w:r>
     </w:p>
     <w:p/>
@@ -1994,6 +2478,304 @@
     </w:lvl>
   </w:abstractNum>
   <w:abstractNum w:abstractNumId="1" w15:restartNumberingAfterBreak="0">
+    <w:nsid w:val="079E6308"/>
+    <w:multiLevelType w:val="multilevel"/>
+    <w:tmpl w:val="E632CBB4"/>
+    <w:lvl w:ilvl="0">
+      <w:start w:val="1"/>
+      <w:numFmt w:val="bullet"/>
+      <w:lvlText w:val=""/>
+      <w:lvlJc w:val="left"/>
+      <w:pPr>
+        <w:tabs>
+          <w:tab w:val="num" w:pos="720"/>
+        </w:tabs>
+        <w:ind w:left="720" w:hanging="360"/>
+      </w:pPr>
+      <w:rPr>
+        <w:rFonts w:ascii="Symbol" w:hAnsi="Symbol" w:hint="default"/>
+        <w:sz w:val="20"/>
+      </w:rPr>
+    </w:lvl>
+    <w:lvl w:ilvl="1" w:tentative="1">
+      <w:start w:val="1"/>
+      <w:numFmt w:val="bullet"/>
+      <w:lvlText w:val="o"/>
+      <w:lvlJc w:val="left"/>
+      <w:pPr>
+        <w:tabs>
+          <w:tab w:val="num" w:pos="1440"/>
+        </w:tabs>
+        <w:ind w:left="1440" w:hanging="360"/>
+      </w:pPr>
+      <w:rPr>
+        <w:rFonts w:ascii="Courier New" w:hAnsi="Courier New" w:hint="default"/>
+        <w:sz w:val="20"/>
+      </w:rPr>
+    </w:lvl>
+    <w:lvl w:ilvl="2" w:tentative="1">
+      <w:start w:val="1"/>
+      <w:numFmt w:val="bullet"/>
+      <w:lvlText w:val=""/>
+      <w:lvlJc w:val="left"/>
+      <w:pPr>
+        <w:tabs>
+          <w:tab w:val="num" w:pos="2160"/>
+        </w:tabs>
+        <w:ind w:left="2160" w:hanging="360"/>
+      </w:pPr>
+      <w:rPr>
+        <w:rFonts w:ascii="Wingdings" w:hAnsi="Wingdings" w:hint="default"/>
+        <w:sz w:val="20"/>
+      </w:rPr>
+    </w:lvl>
+    <w:lvl w:ilvl="3" w:tentative="1">
+      <w:start w:val="1"/>
+      <w:numFmt w:val="bullet"/>
+      <w:lvlText w:val=""/>
+      <w:lvlJc w:val="left"/>
+      <w:pPr>
+        <w:tabs>
+          <w:tab w:val="num" w:pos="2880"/>
+        </w:tabs>
+        <w:ind w:left="2880" w:hanging="360"/>
+      </w:pPr>
+      <w:rPr>
+        <w:rFonts w:ascii="Wingdings" w:hAnsi="Wingdings" w:hint="default"/>
+        <w:sz w:val="20"/>
+      </w:rPr>
+    </w:lvl>
+    <w:lvl w:ilvl="4" w:tentative="1">
+      <w:start w:val="1"/>
+      <w:numFmt w:val="bullet"/>
+      <w:lvlText w:val=""/>
+      <w:lvlJc w:val="left"/>
+      <w:pPr>
+        <w:tabs>
+          <w:tab w:val="num" w:pos="3600"/>
+        </w:tabs>
+        <w:ind w:left="3600" w:hanging="360"/>
+      </w:pPr>
+      <w:rPr>
+        <w:rFonts w:ascii="Wingdings" w:hAnsi="Wingdings" w:hint="default"/>
+        <w:sz w:val="20"/>
+      </w:rPr>
+    </w:lvl>
+    <w:lvl w:ilvl="5" w:tentative="1">
+      <w:start w:val="1"/>
+      <w:numFmt w:val="bullet"/>
+      <w:lvlText w:val=""/>
+      <w:lvlJc w:val="left"/>
+      <w:pPr>
+        <w:tabs>
+          <w:tab w:val="num" w:pos="4320"/>
+        </w:tabs>
+        <w:ind w:left="4320" w:hanging="360"/>
+      </w:pPr>
+      <w:rPr>
+        <w:rFonts w:ascii="Wingdings" w:hAnsi="Wingdings" w:hint="default"/>
+        <w:sz w:val="20"/>
+      </w:rPr>
+    </w:lvl>
+    <w:lvl w:ilvl="6" w:tentative="1">
+      <w:start w:val="1"/>
+      <w:numFmt w:val="bullet"/>
+      <w:lvlText w:val=""/>
+      <w:lvlJc w:val="left"/>
+      <w:pPr>
+        <w:tabs>
+          <w:tab w:val="num" w:pos="5040"/>
+        </w:tabs>
+        <w:ind w:left="5040" w:hanging="360"/>
+      </w:pPr>
+      <w:rPr>
+        <w:rFonts w:ascii="Wingdings" w:hAnsi="Wingdings" w:hint="default"/>
+        <w:sz w:val="20"/>
+      </w:rPr>
+    </w:lvl>
+    <w:lvl w:ilvl="7" w:tentative="1">
+      <w:start w:val="1"/>
+      <w:numFmt w:val="bullet"/>
+      <w:lvlText w:val=""/>
+      <w:lvlJc w:val="left"/>
+      <w:pPr>
+        <w:tabs>
+          <w:tab w:val="num" w:pos="5760"/>
+        </w:tabs>
+        <w:ind w:left="5760" w:hanging="360"/>
+      </w:pPr>
+      <w:rPr>
+        <w:rFonts w:ascii="Wingdings" w:hAnsi="Wingdings" w:hint="default"/>
+        <w:sz w:val="20"/>
+      </w:rPr>
+    </w:lvl>
+    <w:lvl w:ilvl="8" w:tentative="1">
+      <w:start w:val="1"/>
+      <w:numFmt w:val="bullet"/>
+      <w:lvlText w:val=""/>
+      <w:lvlJc w:val="left"/>
+      <w:pPr>
+        <w:tabs>
+          <w:tab w:val="num" w:pos="6480"/>
+        </w:tabs>
+        <w:ind w:left="6480" w:hanging="360"/>
+      </w:pPr>
+      <w:rPr>
+        <w:rFonts w:ascii="Wingdings" w:hAnsi="Wingdings" w:hint="default"/>
+        <w:sz w:val="20"/>
+      </w:rPr>
+    </w:lvl>
+  </w:abstractNum>
+  <w:abstractNum w:abstractNumId="2" w15:restartNumberingAfterBreak="0">
+    <w:nsid w:val="0B9E51CF"/>
+    <w:multiLevelType w:val="multilevel"/>
+    <w:tmpl w:val="67A0C484"/>
+    <w:lvl w:ilvl="0">
+      <w:start w:val="1"/>
+      <w:numFmt w:val="bullet"/>
+      <w:lvlText w:val=""/>
+      <w:lvlJc w:val="left"/>
+      <w:pPr>
+        <w:tabs>
+          <w:tab w:val="num" w:pos="720"/>
+        </w:tabs>
+        <w:ind w:left="720" w:hanging="360"/>
+      </w:pPr>
+      <w:rPr>
+        <w:rFonts w:ascii="Symbol" w:hAnsi="Symbol" w:hint="default"/>
+        <w:sz w:val="20"/>
+      </w:rPr>
+    </w:lvl>
+    <w:lvl w:ilvl="1" w:tentative="1">
+      <w:start w:val="1"/>
+      <w:numFmt w:val="bullet"/>
+      <w:lvlText w:val="o"/>
+      <w:lvlJc w:val="left"/>
+      <w:pPr>
+        <w:tabs>
+          <w:tab w:val="num" w:pos="1440"/>
+        </w:tabs>
+        <w:ind w:left="1440" w:hanging="360"/>
+      </w:pPr>
+      <w:rPr>
+        <w:rFonts w:ascii="Courier New" w:hAnsi="Courier New" w:hint="default"/>
+        <w:sz w:val="20"/>
+      </w:rPr>
+    </w:lvl>
+    <w:lvl w:ilvl="2" w:tentative="1">
+      <w:start w:val="1"/>
+      <w:numFmt w:val="bullet"/>
+      <w:lvlText w:val=""/>
+      <w:lvlJc w:val="left"/>
+      <w:pPr>
+        <w:tabs>
+          <w:tab w:val="num" w:pos="2160"/>
+        </w:tabs>
+        <w:ind w:left="2160" w:hanging="360"/>
+      </w:pPr>
+      <w:rPr>
+        <w:rFonts w:ascii="Wingdings" w:hAnsi="Wingdings" w:hint="default"/>
+        <w:sz w:val="20"/>
+      </w:rPr>
+    </w:lvl>
+    <w:lvl w:ilvl="3" w:tentative="1">
+      <w:start w:val="1"/>
+      <w:numFmt w:val="bullet"/>
+      <w:lvlText w:val=""/>
+      <w:lvlJc w:val="left"/>
+      <w:pPr>
+        <w:tabs>
+          <w:tab w:val="num" w:pos="2880"/>
+        </w:tabs>
+        <w:ind w:left="2880" w:hanging="360"/>
+      </w:pPr>
+      <w:rPr>
+        <w:rFonts w:ascii="Wingdings" w:hAnsi="Wingdings" w:hint="default"/>
+        <w:sz w:val="20"/>
+      </w:rPr>
+    </w:lvl>
+    <w:lvl w:ilvl="4" w:tentative="1">
+      <w:start w:val="1"/>
+      <w:numFmt w:val="bullet"/>
+      <w:lvlText w:val=""/>
+      <w:lvlJc w:val="left"/>
+      <w:pPr>
+        <w:tabs>
+          <w:tab w:val="num" w:pos="3600"/>
+        </w:tabs>
+        <w:ind w:left="3600" w:hanging="360"/>
+      </w:pPr>
+      <w:rPr>
+        <w:rFonts w:ascii="Wingdings" w:hAnsi="Wingdings" w:hint="default"/>
+        <w:sz w:val="20"/>
+      </w:rPr>
+    </w:lvl>
+    <w:lvl w:ilvl="5" w:tentative="1">
+      <w:start w:val="1"/>
+      <w:numFmt w:val="bullet"/>
+      <w:lvlText w:val=""/>
+      <w:lvlJc w:val="left"/>
+      <w:pPr>
+        <w:tabs>
+          <w:tab w:val="num" w:pos="4320"/>
+        </w:tabs>
+        <w:ind w:left="4320" w:hanging="360"/>
+      </w:pPr>
+      <w:rPr>
+        <w:rFonts w:ascii="Wingdings" w:hAnsi="Wingdings" w:hint="default"/>
+        <w:sz w:val="20"/>
+      </w:rPr>
+    </w:lvl>
+    <w:lvl w:ilvl="6" w:tentative="1">
+      <w:start w:val="1"/>
+      <w:numFmt w:val="bullet"/>
+      <w:lvlText w:val=""/>
+      <w:lvlJc w:val="left"/>
+      <w:pPr>
+        <w:tabs>
+          <w:tab w:val="num" w:pos="5040"/>
+        </w:tabs>
+        <w:ind w:left="5040" w:hanging="360"/>
+      </w:pPr>
+      <w:rPr>
+        <w:rFonts w:ascii="Wingdings" w:hAnsi="Wingdings" w:hint="default"/>
+        <w:sz w:val="20"/>
+      </w:rPr>
+    </w:lvl>
+    <w:lvl w:ilvl="7" w:tentative="1">
+      <w:start w:val="1"/>
+      <w:numFmt w:val="bullet"/>
+      <w:lvlText w:val=""/>
+      <w:lvlJc w:val="left"/>
+      <w:pPr>
+        <w:tabs>
+          <w:tab w:val="num" w:pos="5760"/>
+        </w:tabs>
+        <w:ind w:left="5760" w:hanging="360"/>
+      </w:pPr>
+      <w:rPr>
+        <w:rFonts w:ascii="Wingdings" w:hAnsi="Wingdings" w:hint="default"/>
+        <w:sz w:val="20"/>
+      </w:rPr>
+    </w:lvl>
+    <w:lvl w:ilvl="8" w:tentative="1">
+      <w:start w:val="1"/>
+      <w:numFmt w:val="bullet"/>
+      <w:lvlText w:val=""/>
+      <w:lvlJc w:val="left"/>
+      <w:pPr>
+        <w:tabs>
+          <w:tab w:val="num" w:pos="6480"/>
+        </w:tabs>
+        <w:ind w:left="6480" w:hanging="360"/>
+      </w:pPr>
+      <w:rPr>
+        <w:rFonts w:ascii="Wingdings" w:hAnsi="Wingdings" w:hint="default"/>
+        <w:sz w:val="20"/>
+      </w:rPr>
+    </w:lvl>
+  </w:abstractNum>
+  <w:abstractNum w:abstractNumId="3" w15:restartNumberingAfterBreak="0">
     <w:nsid w:val="0BD76792"/>
     <w:multiLevelType w:val="multilevel"/>
     <w:tmpl w:val="57DE6AD6"/>
@@ -2142,7 +2924,156 @@
       </w:rPr>
     </w:lvl>
   </w:abstractNum>
-  <w:abstractNum w:abstractNumId="2" w15:restartNumberingAfterBreak="0">
+  <w:abstractNum w:abstractNumId="4" w15:restartNumberingAfterBreak="0">
+    <w:nsid w:val="13333B63"/>
+    <w:multiLevelType w:val="multilevel"/>
+    <w:tmpl w:val="284EBC4E"/>
+    <w:lvl w:ilvl="0">
+      <w:start w:val="1"/>
+      <w:numFmt w:val="bullet"/>
+      <w:lvlText w:val=""/>
+      <w:lvlJc w:val="left"/>
+      <w:pPr>
+        <w:tabs>
+          <w:tab w:val="num" w:pos="720"/>
+        </w:tabs>
+        <w:ind w:left="720" w:hanging="360"/>
+      </w:pPr>
+      <w:rPr>
+        <w:rFonts w:ascii="Symbol" w:hAnsi="Symbol" w:hint="default"/>
+        <w:sz w:val="20"/>
+      </w:rPr>
+    </w:lvl>
+    <w:lvl w:ilvl="1" w:tentative="1">
+      <w:start w:val="1"/>
+      <w:numFmt w:val="bullet"/>
+      <w:lvlText w:val="o"/>
+      <w:lvlJc w:val="left"/>
+      <w:pPr>
+        <w:tabs>
+          <w:tab w:val="num" w:pos="1440"/>
+        </w:tabs>
+        <w:ind w:left="1440" w:hanging="360"/>
+      </w:pPr>
+      <w:rPr>
+        <w:rFonts w:ascii="Courier New" w:hAnsi="Courier New" w:hint="default"/>
+        <w:sz w:val="20"/>
+      </w:rPr>
+    </w:lvl>
+    <w:lvl w:ilvl="2" w:tentative="1">
+      <w:start w:val="1"/>
+      <w:numFmt w:val="bullet"/>
+      <w:lvlText w:val=""/>
+      <w:lvlJc w:val="left"/>
+      <w:pPr>
+        <w:tabs>
+          <w:tab w:val="num" w:pos="2160"/>
+        </w:tabs>
+        <w:ind w:left="2160" w:hanging="360"/>
+      </w:pPr>
+      <w:rPr>
+        <w:rFonts w:ascii="Wingdings" w:hAnsi="Wingdings" w:hint="default"/>
+        <w:sz w:val="20"/>
+      </w:rPr>
+    </w:lvl>
+    <w:lvl w:ilvl="3" w:tentative="1">
+      <w:start w:val="1"/>
+      <w:numFmt w:val="bullet"/>
+      <w:lvlText w:val=""/>
+      <w:lvlJc w:val="left"/>
+      <w:pPr>
+        <w:tabs>
+          <w:tab w:val="num" w:pos="2880"/>
+        </w:tabs>
+        <w:ind w:left="2880" w:hanging="360"/>
+      </w:pPr>
+      <w:rPr>
+        <w:rFonts w:ascii="Wingdings" w:hAnsi="Wingdings" w:hint="default"/>
+        <w:sz w:val="20"/>
+      </w:rPr>
+    </w:lvl>
+    <w:lvl w:ilvl="4" w:tentative="1">
+      <w:start w:val="1"/>
+      <w:numFmt w:val="bullet"/>
+      <w:lvlText w:val=""/>
+      <w:lvlJc w:val="left"/>
+      <w:pPr>
+        <w:tabs>
+          <w:tab w:val="num" w:pos="3600"/>
+        </w:tabs>
+        <w:ind w:left="3600" w:hanging="360"/>
+      </w:pPr>
+      <w:rPr>
+        <w:rFonts w:ascii="Wingdings" w:hAnsi="Wingdings" w:hint="default"/>
+        <w:sz w:val="20"/>
+      </w:rPr>
+    </w:lvl>
+    <w:lvl w:ilvl="5" w:tentative="1">
+      <w:start w:val="1"/>
+      <w:numFmt w:val="bullet"/>
+      <w:lvlText w:val=""/>
+      <w:lvlJc w:val="left"/>
+      <w:pPr>
+        <w:tabs>
+          <w:tab w:val="num" w:pos="4320"/>
+        </w:tabs>
+        <w:ind w:left="4320" w:hanging="360"/>
+      </w:pPr>
+      <w:rPr>
+        <w:rFonts w:ascii="Wingdings" w:hAnsi="Wingdings" w:hint="default"/>
+        <w:sz w:val="20"/>
+      </w:rPr>
+    </w:lvl>
+    <w:lvl w:ilvl="6" w:tentative="1">
+      <w:start w:val="1"/>
+      <w:numFmt w:val="bullet"/>
+      <w:lvlText w:val=""/>
+      <w:lvlJc w:val="left"/>
+      <w:pPr>
+        <w:tabs>
+          <w:tab w:val="num" w:pos="5040"/>
+        </w:tabs>
+        <w:ind w:left="5040" w:hanging="360"/>
+      </w:pPr>
+      <w:rPr>
+        <w:rFonts w:ascii="Wingdings" w:hAnsi="Wingdings" w:hint="default"/>
+        <w:sz w:val="20"/>
+      </w:rPr>
+    </w:lvl>
+    <w:lvl w:ilvl="7" w:tentative="1">
+      <w:start w:val="1"/>
+      <w:numFmt w:val="bullet"/>
+      <w:lvlText w:val=""/>
+      <w:lvlJc w:val="left"/>
+      <w:pPr>
+        <w:tabs>
+          <w:tab w:val="num" w:pos="5760"/>
+        </w:tabs>
+        <w:ind w:left="5760" w:hanging="360"/>
+      </w:pPr>
+      <w:rPr>
+        <w:rFonts w:ascii="Wingdings" w:hAnsi="Wingdings" w:hint="default"/>
+        <w:sz w:val="20"/>
+      </w:rPr>
+    </w:lvl>
+    <w:lvl w:ilvl="8" w:tentative="1">
+      <w:start w:val="1"/>
+      <w:numFmt w:val="bullet"/>
+      <w:lvlText w:val=""/>
+      <w:lvlJc w:val="left"/>
+      <w:pPr>
+        <w:tabs>
+          <w:tab w:val="num" w:pos="6480"/>
+        </w:tabs>
+        <w:ind w:left="6480" w:hanging="360"/>
+      </w:pPr>
+      <w:rPr>
+        <w:rFonts w:ascii="Wingdings" w:hAnsi="Wingdings" w:hint="default"/>
+        <w:sz w:val="20"/>
+      </w:rPr>
+    </w:lvl>
+  </w:abstractNum>
+  <w:abstractNum w:abstractNumId="5" w15:restartNumberingAfterBreak="0">
     <w:nsid w:val="23256F3B"/>
     <w:multiLevelType w:val="multilevel"/>
     <w:tmpl w:val="04AC842C"/>
@@ -2291,7 +3222,7 @@
       </w:rPr>
     </w:lvl>
   </w:abstractNum>
-  <w:abstractNum w:abstractNumId="3" w15:restartNumberingAfterBreak="0">
+  <w:abstractNum w:abstractNumId="6" w15:restartNumberingAfterBreak="0">
     <w:nsid w:val="2A5A0B5E"/>
     <w:multiLevelType w:val="multilevel"/>
     <w:tmpl w:val="7D9E9A22"/>
@@ -2440,7 +3371,156 @@
       </w:rPr>
     </w:lvl>
   </w:abstractNum>
-  <w:abstractNum w:abstractNumId="4" w15:restartNumberingAfterBreak="0">
+  <w:abstractNum w:abstractNumId="7" w15:restartNumberingAfterBreak="0">
+    <w:nsid w:val="2CB6097E"/>
+    <w:multiLevelType w:val="multilevel"/>
+    <w:tmpl w:val="A43C3238"/>
+    <w:lvl w:ilvl="0">
+      <w:start w:val="1"/>
+      <w:numFmt w:val="bullet"/>
+      <w:lvlText w:val=""/>
+      <w:lvlJc w:val="left"/>
+      <w:pPr>
+        <w:tabs>
+          <w:tab w:val="num" w:pos="720"/>
+        </w:tabs>
+        <w:ind w:left="720" w:hanging="360"/>
+      </w:pPr>
+      <w:rPr>
+        <w:rFonts w:ascii="Symbol" w:hAnsi="Symbol" w:hint="default"/>
+        <w:sz w:val="20"/>
+      </w:rPr>
+    </w:lvl>
+    <w:lvl w:ilvl="1" w:tentative="1">
+      <w:start w:val="1"/>
+      <w:numFmt w:val="bullet"/>
+      <w:lvlText w:val="o"/>
+      <w:lvlJc w:val="left"/>
+      <w:pPr>
+        <w:tabs>
+          <w:tab w:val="num" w:pos="1440"/>
+        </w:tabs>
+        <w:ind w:left="1440" w:hanging="360"/>
+      </w:pPr>
+      <w:rPr>
+        <w:rFonts w:ascii="Courier New" w:hAnsi="Courier New" w:hint="default"/>
+        <w:sz w:val="20"/>
+      </w:rPr>
+    </w:lvl>
+    <w:lvl w:ilvl="2" w:tentative="1">
+      <w:start w:val="1"/>
+      <w:numFmt w:val="bullet"/>
+      <w:lvlText w:val=""/>
+      <w:lvlJc w:val="left"/>
+      <w:pPr>
+        <w:tabs>
+          <w:tab w:val="num" w:pos="2160"/>
+        </w:tabs>
+        <w:ind w:left="2160" w:hanging="360"/>
+      </w:pPr>
+      <w:rPr>
+        <w:rFonts w:ascii="Wingdings" w:hAnsi="Wingdings" w:hint="default"/>
+        <w:sz w:val="20"/>
+      </w:rPr>
+    </w:lvl>
+    <w:lvl w:ilvl="3" w:tentative="1">
+      <w:start w:val="1"/>
+      <w:numFmt w:val="bullet"/>
+      <w:lvlText w:val=""/>
+      <w:lvlJc w:val="left"/>
+      <w:pPr>
+        <w:tabs>
+          <w:tab w:val="num" w:pos="2880"/>
+        </w:tabs>
+        <w:ind w:left="2880" w:hanging="360"/>
+      </w:pPr>
+      <w:rPr>
+        <w:rFonts w:ascii="Wingdings" w:hAnsi="Wingdings" w:hint="default"/>
+        <w:sz w:val="20"/>
+      </w:rPr>
+    </w:lvl>
+    <w:lvl w:ilvl="4" w:tentative="1">
+      <w:start w:val="1"/>
+      <w:numFmt w:val="bullet"/>
+      <w:lvlText w:val=""/>
+      <w:lvlJc w:val="left"/>
+      <w:pPr>
+        <w:tabs>
+          <w:tab w:val="num" w:pos="3600"/>
+        </w:tabs>
+        <w:ind w:left="3600" w:hanging="360"/>
+      </w:pPr>
+      <w:rPr>
+        <w:rFonts w:ascii="Wingdings" w:hAnsi="Wingdings" w:hint="default"/>
+        <w:sz w:val="20"/>
+      </w:rPr>
+    </w:lvl>
+    <w:lvl w:ilvl="5" w:tentative="1">
+      <w:start w:val="1"/>
+      <w:numFmt w:val="bullet"/>
+      <w:lvlText w:val=""/>
+      <w:lvlJc w:val="left"/>
+      <w:pPr>
+        <w:tabs>
+          <w:tab w:val="num" w:pos="4320"/>
+        </w:tabs>
+        <w:ind w:left="4320" w:hanging="360"/>
+      </w:pPr>
+      <w:rPr>
+        <w:rFonts w:ascii="Wingdings" w:hAnsi="Wingdings" w:hint="default"/>
+        <w:sz w:val="20"/>
+      </w:rPr>
+    </w:lvl>
+    <w:lvl w:ilvl="6" w:tentative="1">
+      <w:start w:val="1"/>
+      <w:numFmt w:val="bullet"/>
+      <w:lvlText w:val=""/>
+      <w:lvlJc w:val="left"/>
+      <w:pPr>
+        <w:tabs>
+          <w:tab w:val="num" w:pos="5040"/>
+        </w:tabs>
+        <w:ind w:left="5040" w:hanging="360"/>
+      </w:pPr>
+      <w:rPr>
+        <w:rFonts w:ascii="Wingdings" w:hAnsi="Wingdings" w:hint="default"/>
+        <w:sz w:val="20"/>
+      </w:rPr>
+    </w:lvl>
+    <w:lvl w:ilvl="7" w:tentative="1">
+      <w:start w:val="1"/>
+      <w:numFmt w:val="bullet"/>
+      <w:lvlText w:val=""/>
+      <w:lvlJc w:val="left"/>
+      <w:pPr>
+        <w:tabs>
+          <w:tab w:val="num" w:pos="5760"/>
+        </w:tabs>
+        <w:ind w:left="5760" w:hanging="360"/>
+      </w:pPr>
+      <w:rPr>
+        <w:rFonts w:ascii="Wingdings" w:hAnsi="Wingdings" w:hint="default"/>
+        <w:sz w:val="20"/>
+      </w:rPr>
+    </w:lvl>
+    <w:lvl w:ilvl="8" w:tentative="1">
+      <w:start w:val="1"/>
+      <w:numFmt w:val="bullet"/>
+      <w:lvlText w:val=""/>
+      <w:lvlJc w:val="left"/>
+      <w:pPr>
+        <w:tabs>
+          <w:tab w:val="num" w:pos="6480"/>
+        </w:tabs>
+        <w:ind w:left="6480" w:hanging="360"/>
+      </w:pPr>
+      <w:rPr>
+        <w:rFonts w:ascii="Wingdings" w:hAnsi="Wingdings" w:hint="default"/>
+        <w:sz w:val="20"/>
+      </w:rPr>
+    </w:lvl>
+  </w:abstractNum>
+  <w:abstractNum w:abstractNumId="8" w15:restartNumberingAfterBreak="0">
     <w:nsid w:val="2F463A94"/>
     <w:multiLevelType w:val="multilevel"/>
     <w:tmpl w:val="D916DAEA"/>
@@ -2589,7 +3669,7 @@
       </w:rPr>
     </w:lvl>
   </w:abstractNum>
-  <w:abstractNum w:abstractNumId="5" w15:restartNumberingAfterBreak="0">
+  <w:abstractNum w:abstractNumId="9" w15:restartNumberingAfterBreak="0">
     <w:nsid w:val="360E6584"/>
     <w:multiLevelType w:val="multilevel"/>
     <w:tmpl w:val="A78AEBC2"/>
@@ -2738,7 +3818,7 @@
       </w:rPr>
     </w:lvl>
   </w:abstractNum>
-  <w:abstractNum w:abstractNumId="6" w15:restartNumberingAfterBreak="0">
+  <w:abstractNum w:abstractNumId="10" w15:restartNumberingAfterBreak="0">
     <w:nsid w:val="3B821CBC"/>
     <w:multiLevelType w:val="multilevel"/>
     <w:tmpl w:val="F956FED8"/>
@@ -2887,7 +3967,7 @@
       </w:rPr>
     </w:lvl>
   </w:abstractNum>
-  <w:abstractNum w:abstractNumId="7" w15:restartNumberingAfterBreak="0">
+  <w:abstractNum w:abstractNumId="11" w15:restartNumberingAfterBreak="0">
     <w:nsid w:val="50785C93"/>
     <w:multiLevelType w:val="multilevel"/>
     <w:tmpl w:val="8A346AEE"/>
@@ -3036,7 +4116,7 @@
       </w:rPr>
     </w:lvl>
   </w:abstractNum>
-  <w:abstractNum w:abstractNumId="8" w15:restartNumberingAfterBreak="0">
+  <w:abstractNum w:abstractNumId="12" w15:restartNumberingAfterBreak="0">
     <w:nsid w:val="554923C5"/>
     <w:multiLevelType w:val="multilevel"/>
     <w:tmpl w:val="C5B64BEC"/>
@@ -3185,7 +4265,7 @@
       </w:rPr>
     </w:lvl>
   </w:abstractNum>
-  <w:abstractNum w:abstractNumId="9" w15:restartNumberingAfterBreak="0">
+  <w:abstractNum w:abstractNumId="13" w15:restartNumberingAfterBreak="0">
     <w:nsid w:val="59A305BA"/>
     <w:multiLevelType w:val="multilevel"/>
     <w:tmpl w:val="D3ACF1C0"/>
@@ -3334,7 +4414,7 @@
       </w:rPr>
     </w:lvl>
   </w:abstractNum>
-  <w:abstractNum w:abstractNumId="10" w15:restartNumberingAfterBreak="0">
+  <w:abstractNum w:abstractNumId="14" w15:restartNumberingAfterBreak="0">
     <w:nsid w:val="62C740A2"/>
     <w:multiLevelType w:val="multilevel"/>
     <w:tmpl w:val="93280588"/>
@@ -3483,7 +4563,156 @@
       </w:rPr>
     </w:lvl>
   </w:abstractNum>
-  <w:abstractNum w:abstractNumId="11" w15:restartNumberingAfterBreak="0">
+  <w:abstractNum w:abstractNumId="15" w15:restartNumberingAfterBreak="0">
+    <w:nsid w:val="638C4F37"/>
+    <w:multiLevelType w:val="multilevel"/>
+    <w:tmpl w:val="8C3C4F92"/>
+    <w:lvl w:ilvl="0">
+      <w:start w:val="1"/>
+      <w:numFmt w:val="bullet"/>
+      <w:lvlText w:val=""/>
+      <w:lvlJc w:val="left"/>
+      <w:pPr>
+        <w:tabs>
+          <w:tab w:val="num" w:pos="720"/>
+        </w:tabs>
+        <w:ind w:left="720" w:hanging="360"/>
+      </w:pPr>
+      <w:rPr>
+        <w:rFonts w:ascii="Symbol" w:hAnsi="Symbol" w:hint="default"/>
+        <w:sz w:val="20"/>
+      </w:rPr>
+    </w:lvl>
+    <w:lvl w:ilvl="1" w:tentative="1">
+      <w:start w:val="1"/>
+      <w:numFmt w:val="bullet"/>
+      <w:lvlText w:val="o"/>
+      <w:lvlJc w:val="left"/>
+      <w:pPr>
+        <w:tabs>
+          <w:tab w:val="num" w:pos="1440"/>
+        </w:tabs>
+        <w:ind w:left="1440" w:hanging="360"/>
+      </w:pPr>
+      <w:rPr>
+        <w:rFonts w:ascii="Courier New" w:hAnsi="Courier New" w:hint="default"/>
+        <w:sz w:val="20"/>
+      </w:rPr>
+    </w:lvl>
+    <w:lvl w:ilvl="2" w:tentative="1">
+      <w:start w:val="1"/>
+      <w:numFmt w:val="bullet"/>
+      <w:lvlText w:val=""/>
+      <w:lvlJc w:val="left"/>
+      <w:pPr>
+        <w:tabs>
+          <w:tab w:val="num" w:pos="2160"/>
+        </w:tabs>
+        <w:ind w:left="2160" w:hanging="360"/>
+      </w:pPr>
+      <w:rPr>
+        <w:rFonts w:ascii="Wingdings" w:hAnsi="Wingdings" w:hint="default"/>
+        <w:sz w:val="20"/>
+      </w:rPr>
+    </w:lvl>
+    <w:lvl w:ilvl="3" w:tentative="1">
+      <w:start w:val="1"/>
+      <w:numFmt w:val="bullet"/>
+      <w:lvlText w:val=""/>
+      <w:lvlJc w:val="left"/>
+      <w:pPr>
+        <w:tabs>
+          <w:tab w:val="num" w:pos="2880"/>
+        </w:tabs>
+        <w:ind w:left="2880" w:hanging="360"/>
+      </w:pPr>
+      <w:rPr>
+        <w:rFonts w:ascii="Wingdings" w:hAnsi="Wingdings" w:hint="default"/>
+        <w:sz w:val="20"/>
+      </w:rPr>
+    </w:lvl>
+    <w:lvl w:ilvl="4" w:tentative="1">
+      <w:start w:val="1"/>
+      <w:numFmt w:val="bullet"/>
+      <w:lvlText w:val=""/>
+      <w:lvlJc w:val="left"/>
+      <w:pPr>
+        <w:tabs>
+          <w:tab w:val="num" w:pos="3600"/>
+        </w:tabs>
+        <w:ind w:left="3600" w:hanging="360"/>
+      </w:pPr>
+      <w:rPr>
+        <w:rFonts w:ascii="Wingdings" w:hAnsi="Wingdings" w:hint="default"/>
+        <w:sz w:val="20"/>
+      </w:rPr>
+    </w:lvl>
+    <w:lvl w:ilvl="5" w:tentative="1">
+      <w:start w:val="1"/>
+      <w:numFmt w:val="bullet"/>
+      <w:lvlText w:val=""/>
+      <w:lvlJc w:val="left"/>
+      <w:pPr>
+        <w:tabs>
+          <w:tab w:val="num" w:pos="4320"/>
+        </w:tabs>
+        <w:ind w:left="4320" w:hanging="360"/>
+      </w:pPr>
+      <w:rPr>
+        <w:rFonts w:ascii="Wingdings" w:hAnsi="Wingdings" w:hint="default"/>
+        <w:sz w:val="20"/>
+      </w:rPr>
+    </w:lvl>
+    <w:lvl w:ilvl="6" w:tentative="1">
+      <w:start w:val="1"/>
+      <w:numFmt w:val="bullet"/>
+      <w:lvlText w:val=""/>
+      <w:lvlJc w:val="left"/>
+      <w:pPr>
+        <w:tabs>
+          <w:tab w:val="num" w:pos="5040"/>
+        </w:tabs>
+        <w:ind w:left="5040" w:hanging="360"/>
+      </w:pPr>
+      <w:rPr>
+        <w:rFonts w:ascii="Wingdings" w:hAnsi="Wingdings" w:hint="default"/>
+        <w:sz w:val="20"/>
+      </w:rPr>
+    </w:lvl>
+    <w:lvl w:ilvl="7" w:tentative="1">
+      <w:start w:val="1"/>
+      <w:numFmt w:val="bullet"/>
+      <w:lvlText w:val=""/>
+      <w:lvlJc w:val="left"/>
+      <w:pPr>
+        <w:tabs>
+          <w:tab w:val="num" w:pos="5760"/>
+        </w:tabs>
+        <w:ind w:left="5760" w:hanging="360"/>
+      </w:pPr>
+      <w:rPr>
+        <w:rFonts w:ascii="Wingdings" w:hAnsi="Wingdings" w:hint="default"/>
+        <w:sz w:val="20"/>
+      </w:rPr>
+    </w:lvl>
+    <w:lvl w:ilvl="8" w:tentative="1">
+      <w:start w:val="1"/>
+      <w:numFmt w:val="bullet"/>
+      <w:lvlText w:val=""/>
+      <w:lvlJc w:val="left"/>
+      <w:pPr>
+        <w:tabs>
+          <w:tab w:val="num" w:pos="6480"/>
+        </w:tabs>
+        <w:ind w:left="6480" w:hanging="360"/>
+      </w:pPr>
+      <w:rPr>
+        <w:rFonts w:ascii="Wingdings" w:hAnsi="Wingdings" w:hint="default"/>
+        <w:sz w:val="20"/>
+      </w:rPr>
+    </w:lvl>
+  </w:abstractNum>
+  <w:abstractNum w:abstractNumId="16" w15:restartNumberingAfterBreak="0">
     <w:nsid w:val="65EF5F69"/>
     <w:multiLevelType w:val="multilevel"/>
     <w:tmpl w:val="FDE62CB6"/>
@@ -3632,7 +4861,7 @@
       </w:rPr>
     </w:lvl>
   </w:abstractNum>
-  <w:abstractNum w:abstractNumId="12" w15:restartNumberingAfterBreak="0">
+  <w:abstractNum w:abstractNumId="17" w15:restartNumberingAfterBreak="0">
     <w:nsid w:val="68CA6CD1"/>
     <w:multiLevelType w:val="multilevel"/>
     <w:tmpl w:val="9E0EE546"/>
@@ -3781,7 +5010,7 @@
       </w:rPr>
     </w:lvl>
   </w:abstractNum>
-  <w:abstractNum w:abstractNumId="13" w15:restartNumberingAfterBreak="0">
+  <w:abstractNum w:abstractNumId="18" w15:restartNumberingAfterBreak="0">
     <w:nsid w:val="72FE4F77"/>
     <w:multiLevelType w:val="multilevel"/>
     <w:tmpl w:val="B492E864"/>
@@ -3931,46 +5160,61 @@
     </w:lvl>
   </w:abstractNum>
   <w:num w:numId="1" w16cid:durableId="1231967108">
-    <w:abstractNumId w:val="11"/>
+    <w:abstractNumId w:val="16"/>
   </w:num>
   <w:num w:numId="2" w16cid:durableId="1711345377">
-    <w:abstractNumId w:val="4"/>
+    <w:abstractNumId w:val="8"/>
   </w:num>
   <w:num w:numId="3" w16cid:durableId="344403048">
     <w:abstractNumId w:val="0"/>
   </w:num>
   <w:num w:numId="4" w16cid:durableId="881208988">
+    <w:abstractNumId w:val="10"/>
+  </w:num>
+  <w:num w:numId="5" w16cid:durableId="193081776">
+    <w:abstractNumId w:val="12"/>
+  </w:num>
+  <w:num w:numId="6" w16cid:durableId="1469469522">
+    <w:abstractNumId w:val="14"/>
+  </w:num>
+  <w:num w:numId="7" w16cid:durableId="1276794851">
     <w:abstractNumId w:val="6"/>
   </w:num>
-  <w:num w:numId="5" w16cid:durableId="193081776">
-    <w:abstractNumId w:val="8"/>
+  <w:num w:numId="8" w16cid:durableId="1811246957">
+    <w:abstractNumId w:val="13"/>
   </w:num>
-  <w:num w:numId="6" w16cid:durableId="1469469522">
-    <w:abstractNumId w:val="10"/>
+  <w:num w:numId="9" w16cid:durableId="1615937203">
+    <w:abstractNumId w:val="18"/>
   </w:num>
-  <w:num w:numId="7" w16cid:durableId="1276794851">
+  <w:num w:numId="10" w16cid:durableId="113523814">
     <w:abstractNumId w:val="3"/>
   </w:num>
-  <w:num w:numId="8" w16cid:durableId="1811246957">
+  <w:num w:numId="11" w16cid:durableId="38868734">
+    <w:abstractNumId w:val="5"/>
+  </w:num>
+  <w:num w:numId="12" w16cid:durableId="1676298552">
+    <w:abstractNumId w:val="11"/>
+  </w:num>
+  <w:num w:numId="13" w16cid:durableId="309751547">
     <w:abstractNumId w:val="9"/>
   </w:num>
-  <w:num w:numId="9" w16cid:durableId="1615937203">
-    <w:abstractNumId w:val="13"/>
+  <w:num w:numId="14" w16cid:durableId="565185108">
+    <w:abstractNumId w:val="17"/>
   </w:num>
-  <w:num w:numId="10" w16cid:durableId="113523814">
+  <w:num w:numId="15" w16cid:durableId="1245650532">
+    <w:abstractNumId w:val="2"/>
+  </w:num>
+  <w:num w:numId="16" w16cid:durableId="457719560">
     <w:abstractNumId w:val="1"/>
   </w:num>
-  <w:num w:numId="11" w16cid:durableId="38868734">
-    <w:abstractNumId w:val="2"/>
+  <w:num w:numId="17" w16cid:durableId="2101172643">
+    <w:abstractNumId w:val="15"/>
   </w:num>
-  <w:num w:numId="12" w16cid:durableId="1676298552">
+  <w:num w:numId="18" w16cid:durableId="1228538940">
+    <w:abstractNumId w:val="4"/>
+  </w:num>
+  <w:num w:numId="19" w16cid:durableId="2030525326">
     <w:abstractNumId w:val="7"/>
-  </w:num>
-  <w:num w:numId="13" w16cid:durableId="309751547">
-    <w:abstractNumId w:val="5"/>
-  </w:num>
-  <w:num w:numId="14" w16cid:durableId="565185108">
-    <w:abstractNumId w:val="12"/>
   </w:num>
 </w:numbering>
 </file>

</xml_diff>